<commit_message>
Creación de file de especificaciones del entonrno virtual creado en conda.
</commit_message>
<xml_diff>
--- a/Documentacion_proyecto_final.docx
+++ b/Documentacion_proyecto_final.docx
@@ -299,7 +299,7 @@
                                 <w:szCs w:val="32"/>
                                 <w:lang w:val="es-AR"/>
                               </w:rPr>
-                              <w:t>27/3/2024</w:t>
+                              <w:t>28/3/2024</w:t>
                             </w:r>
                             <w:r>
                               <w:rPr>
@@ -566,7 +566,7 @@
                           <w:szCs w:val="32"/>
                           <w:lang w:val="es-AR"/>
                         </w:rPr>
-                        <w:t>27/3/2024</w:t>
+                        <w:t>28/3/2024</w:t>
                       </w:r>
                       <w:r>
                         <w:rPr>
@@ -600,13 +600,13 @@
           <w:noProof/>
         </w:rPr>
         <w:drawing>
-          <wp:anchor distT="0" distB="0" distL="114300" distR="114300" simplePos="0" relativeHeight="251676672" behindDoc="1" locked="0" layoutInCell="1" allowOverlap="1" wp14:anchorId="49E42EAC" wp14:editId="5CADAE3E">
+          <wp:anchor distT="0" distB="0" distL="114300" distR="114300" simplePos="0" relativeHeight="251676672" behindDoc="1" locked="0" layoutInCell="1" allowOverlap="1" wp14:anchorId="49E42EAC" wp14:editId="7C23D069">
             <wp:simplePos x="0" y="0"/>
             <wp:positionH relativeFrom="margin">
-              <wp:posOffset>1564576</wp:posOffset>
+              <wp:posOffset>1564005</wp:posOffset>
             </wp:positionH>
             <wp:positionV relativeFrom="paragraph">
-              <wp:posOffset>7591425</wp:posOffset>
+              <wp:posOffset>6900308</wp:posOffset>
             </wp:positionV>
             <wp:extent cx="2839453" cy="661889"/>
             <wp:effectExtent l="0" t="0" r="0" b="5080"/>
@@ -1110,13 +1110,13 @@
         <mc:AlternateContent>
           <mc:Choice Requires="wpg">
             <w:drawing>
-              <wp:anchor distT="0" distB="0" distL="114300" distR="114300" simplePos="0" relativeHeight="251659264" behindDoc="1" locked="0" layoutInCell="1" allowOverlap="1" wp14:anchorId="5DF822F7" wp14:editId="3055A264">
+              <wp:anchor distT="0" distB="0" distL="114300" distR="114300" simplePos="0" relativeHeight="251659264" behindDoc="1" locked="0" layoutInCell="1" allowOverlap="1" wp14:anchorId="5DF822F7" wp14:editId="52DB1AA8">
                 <wp:simplePos x="0" y="0"/>
                 <wp:positionH relativeFrom="margin">
-                  <wp:posOffset>-348600</wp:posOffset>
+                  <wp:posOffset>-316590</wp:posOffset>
                 </wp:positionH>
                 <wp:positionV relativeFrom="paragraph">
-                  <wp:posOffset>828513</wp:posOffset>
+                  <wp:posOffset>2432198</wp:posOffset>
                 </wp:positionV>
                 <wp:extent cx="5991367" cy="2934240"/>
                 <wp:effectExtent l="0" t="0" r="352425" b="266700"/>
@@ -1683,7 +1683,7 @@
           </mc:Choice>
           <mc:Fallback>
             <w:pict>
-              <v:group w14:anchorId="74A866A6" id="Group 19" o:spid="_x0000_s1026" style="position:absolute;margin-left:-27.45pt;margin-top:65.25pt;width:471.75pt;height:231.05pt;z-index:-251657216;mso-position-horizontal-relative:margin;mso-width-relative:margin;mso-height-relative:margin" coordsize="128684,64770" o:gfxdata="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">
+              <v:group w14:anchorId="6C44B68E" id="Group 19" o:spid="_x0000_s1026" style="position:absolute;margin-left:-24.95pt;margin-top:191.5pt;width:471.75pt;height:231.05pt;z-index:-251657216;mso-position-horizontal-relative:margin;mso-width-relative:margin;mso-height-relative:margin" coordsize="128684,64770" o:gfxdata="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